<commit_message>
primera version del documento completa
</commit_message>
<xml_diff>
--- a/Documento/Biblio externa.docx
+++ b/Documento/Biblio externa.docx
@@ -1373,31 +1373,67 @@
       <w:r>
         <w:rPr>
           <w:rFonts w:ascii="Times New Roman" w:eastAsia="Times New Roman" w:hAnsi="Times New Roman" w:cs="Times New Roman"/>
-          <w:sz w:val="24"/>
-          <w:szCs w:val="24"/>
-          <w:lang w:val="en-GB" w:eastAsia="es-CO"/>
-        </w:rPr>
-        <w:t>(</w:t>
-      </w:r>
-      <w:proofErr w:type="spellStart"/>
-      <w:r>
-        <w:rPr>
-          <w:rFonts w:ascii="Times New Roman" w:eastAsia="Times New Roman" w:hAnsi="Times New Roman" w:cs="Times New Roman"/>
-          <w:sz w:val="24"/>
-          <w:szCs w:val="24"/>
-          <w:lang w:val="en-GB" w:eastAsia="es-CO"/>
-        </w:rPr>
-        <w:t>n.d.</w:t>
-      </w:r>
-      <w:proofErr w:type="spellEnd"/>
-      <w:r>
-        <w:rPr>
-          <w:rFonts w:ascii="Times New Roman" w:eastAsia="Times New Roman" w:hAnsi="Times New Roman" w:cs="Times New Roman"/>
-          <w:sz w:val="24"/>
-          <w:szCs w:val="24"/>
-          <w:lang w:val="en-GB" w:eastAsia="es-CO"/>
-        </w:rPr>
-        <w:t xml:space="preserve">). Retrieved October 7, 2020, from </w:t>
+          <w:iCs/>
+          <w:sz w:val="24"/>
+          <w:szCs w:val="24"/>
+          <w:lang w:val="en-GB" w:eastAsia="es-CO"/>
+        </w:rPr>
+        <w:t xml:space="preserve">(2019, </w:t>
+      </w:r>
+      <w:r>
+        <w:rPr>
+          <w:rFonts w:ascii="Times New Roman" w:eastAsia="Times New Roman" w:hAnsi="Times New Roman" w:cs="Times New Roman"/>
+          <w:iCs/>
+          <w:sz w:val="24"/>
+          <w:szCs w:val="24"/>
+          <w:lang w:val="en-GB" w:eastAsia="es-CO"/>
+        </w:rPr>
+        <w:t>June</w:t>
+      </w:r>
+      <w:r>
+        <w:rPr>
+          <w:rFonts w:ascii="Times New Roman" w:eastAsia="Times New Roman" w:hAnsi="Times New Roman" w:cs="Times New Roman"/>
+          <w:iCs/>
+          <w:sz w:val="24"/>
+          <w:szCs w:val="24"/>
+          <w:lang w:val="en-GB" w:eastAsia="es-CO"/>
+        </w:rPr>
+        <w:t xml:space="preserve"> 1</w:t>
+      </w:r>
+      <w:r>
+        <w:rPr>
+          <w:rFonts w:ascii="Times New Roman" w:eastAsia="Times New Roman" w:hAnsi="Times New Roman" w:cs="Times New Roman"/>
+          <w:iCs/>
+          <w:sz w:val="24"/>
+          <w:szCs w:val="24"/>
+          <w:lang w:val="en-GB" w:eastAsia="es-CO"/>
+        </w:rPr>
+        <w:t>0</w:t>
+      </w:r>
+      <w:r>
+        <w:rPr>
+          <w:rFonts w:ascii="Times New Roman" w:eastAsia="Times New Roman" w:hAnsi="Times New Roman" w:cs="Times New Roman"/>
+          <w:iCs/>
+          <w:sz w:val="24"/>
+          <w:szCs w:val="24"/>
+          <w:lang w:val="en-GB" w:eastAsia="es-CO"/>
+        </w:rPr>
+        <w:t>)</w:t>
+      </w:r>
+      <w:r>
+        <w:rPr>
+          <w:lang w:val="en-GB"/>
+        </w:rPr>
+        <w:t xml:space="preserve"> </w:t>
+      </w:r>
+      <w:r>
+        <w:rPr>
+          <w:rFonts w:ascii="Times New Roman" w:eastAsia="Times New Roman" w:hAnsi="Times New Roman" w:cs="Times New Roman"/>
+          <w:sz w:val="24"/>
+          <w:szCs w:val="24"/>
+          <w:lang w:val="en-GB" w:eastAsia="es-CO"/>
+        </w:rPr>
+        <w:t xml:space="preserve">Retrieved October 7, 2020, from </w:t>
       </w:r>
       <w:hyperlink r:id="rId13" w:history="1">
         <w:r>
@@ -2276,25 +2312,14 @@
           <w:lang w:val="en-GB" w:eastAsia="es-CO"/>
         </w:rPr>
       </w:pPr>
-      <w:proofErr w:type="spellStart"/>
-      <w:r>
-        <w:rPr>
-          <w:rFonts w:ascii="Times New Roman" w:eastAsia="Times New Roman" w:hAnsi="Times New Roman" w:cs="Times New Roman"/>
-          <w:sz w:val="24"/>
-          <w:szCs w:val="24"/>
-          <w:lang w:eastAsia="es-CO"/>
-        </w:rPr>
-        <w:t>Naylampmechatronics</w:t>
-      </w:r>
-      <w:proofErr w:type="spellEnd"/>
-      <w:r>
-        <w:rPr>
-          <w:rFonts w:ascii="Times New Roman" w:eastAsia="Times New Roman" w:hAnsi="Times New Roman" w:cs="Times New Roman"/>
-          <w:sz w:val="24"/>
-          <w:szCs w:val="24"/>
-          <w:lang w:eastAsia="es-CO"/>
-        </w:rPr>
-        <w:t>.</w:t>
+      <w:r>
+        <w:rPr>
+          <w:rFonts w:ascii="Times New Roman" w:eastAsia="Times New Roman" w:hAnsi="Times New Roman" w:cs="Times New Roman"/>
+          <w:sz w:val="24"/>
+          <w:szCs w:val="24"/>
+          <w:lang w:eastAsia="es-CO"/>
+        </w:rPr>
+        <w:t>Naylampmechatronics.</w:t>
       </w:r>
       <w:r>
         <w:rPr>
@@ -2389,74 +2414,95 @@
     </w:p>
     <w:p>
       <w:pPr>
-        <w:spacing w:before="100" w:beforeAutospacing="1" w:after="100" w:afterAutospacing="1" w:line="480" w:lineRule="auto"/>
+        <w:pStyle w:val="NormalWeb"/>
         <w:ind w:left="720" w:hanging="720"/>
         <w:rPr>
-          <w:rFonts w:ascii="Times New Roman" w:eastAsia="Times New Roman" w:hAnsi="Times New Roman" w:cs="Times New Roman"/>
-          <w:sz w:val="24"/>
-          <w:szCs w:val="24"/>
-          <w:lang w:val="en-GB" w:eastAsia="es-CO"/>
-        </w:rPr>
-      </w:pPr>
-      <w:r>
-        <w:rPr>
-          <w:rFonts w:ascii="Times New Roman" w:eastAsia="Times New Roman" w:hAnsi="Times New Roman" w:cs="Times New Roman"/>
-          <w:sz w:val="24"/>
-          <w:szCs w:val="24"/>
-          <w:lang w:val="en-GB" w:eastAsia="es-CO"/>
+          <w:i/>
+          <w:iCs/>
+          <w:lang w:val="en-GB"/>
+        </w:rPr>
+      </w:pPr>
+      <w:r>
+        <w:rPr>
+          <w:i/>
+          <w:iCs/>
+          <w:lang w:val="en-GB"/>
         </w:rPr>
         <w:t xml:space="preserve">O.R.S. (2019, May 11). </w:t>
       </w:r>
       <w:r>
         <w:rPr>
-          <w:rFonts w:ascii="Times New Roman" w:eastAsia="Times New Roman" w:hAnsi="Times New Roman" w:cs="Times New Roman"/>
-          <w:i/>
-          <w:iCs/>
-          <w:sz w:val="24"/>
-          <w:szCs w:val="24"/>
-          <w:lang w:val="en-GB" w:eastAsia="es-CO"/>
+          <w:i/>
+          <w:iCs/>
+          <w:lang w:val="en-GB"/>
         </w:rPr>
         <w:t xml:space="preserve">Services | </w:t>
       </w:r>
       <w:proofErr w:type="spellStart"/>
       <w:r>
         <w:rPr>
-          <w:rFonts w:ascii="Times New Roman" w:eastAsia="Times New Roman" w:hAnsi="Times New Roman" w:cs="Times New Roman"/>
-          <w:i/>
-          <w:iCs/>
-          <w:sz w:val="24"/>
-          <w:szCs w:val="24"/>
-          <w:lang w:val="en-GB" w:eastAsia="es-CO"/>
+          <w:i/>
+          <w:iCs/>
+          <w:lang w:val="en-GB"/>
         </w:rPr>
         <w:t>Openrouteservice</w:t>
       </w:r>
       <w:proofErr w:type="spellEnd"/>
       <w:r>
         <w:rPr>
-          <w:rFonts w:ascii="Times New Roman" w:eastAsia="Times New Roman" w:hAnsi="Times New Roman" w:cs="Times New Roman"/>
-          <w:sz w:val="24"/>
-          <w:szCs w:val="24"/>
-          <w:lang w:val="en-GB" w:eastAsia="es-CO"/>
-        </w:rPr>
-        <w:t xml:space="preserve">. </w:t>
-      </w:r>
-      <w:r>
-        <w:rPr>
-          <w:rFonts w:ascii="Times New Roman" w:eastAsia="Times New Roman" w:hAnsi="Times New Roman" w:cs="Times New Roman"/>
-          <w:sz w:val="24"/>
-          <w:szCs w:val="24"/>
-          <w:lang w:val="en-GB" w:eastAsia="es-CO"/>
-        </w:rPr>
-        <w:t>ORS-Services. https:/</w:t>
-      </w:r>
-      <w:r>
-        <w:rPr>
-          <w:rFonts w:ascii="Times New Roman" w:eastAsia="Times New Roman" w:hAnsi="Times New Roman" w:cs="Times New Roman"/>
-          <w:sz w:val="24"/>
-          <w:szCs w:val="24"/>
-          <w:lang w:val="en-GB" w:eastAsia="es-CO"/>
-        </w:rPr>
-        <w:t>/openrouteservice.org/services/</w:t>
+          <w:i/>
+          <w:iCs/>
+          <w:lang w:val="en-GB"/>
+        </w:rPr>
+        <w:t xml:space="preserve">. ORS-Services. </w:t>
+      </w:r>
+      <w:r>
+        <w:rPr>
+          <w:i/>
+          <w:iCs/>
+          <w:lang w:val="en-GB"/>
+        </w:rPr>
+        <w:t xml:space="preserve">Retrieved October 16, </w:t>
+      </w:r>
+      <w:r>
+        <w:rPr>
+          <w:i/>
+          <w:iCs/>
+          <w:lang w:val="en-GB"/>
+        </w:rPr>
+        <w:t>2</w:t>
+      </w:r>
+      <w:r>
+        <w:rPr>
+          <w:i/>
+          <w:iCs/>
+          <w:lang w:val="en-GB"/>
+        </w:rPr>
+        <w:t>020, from</w:t>
+      </w:r>
+      <w:r>
+        <w:rPr>
+          <w:i/>
+          <w:iCs/>
+          <w:lang w:val="en-GB"/>
+        </w:rPr>
+        <w:t>:</w:t>
+      </w:r>
+      <w:r>
+        <w:rPr>
+          <w:i/>
+          <w:iCs/>
+          <w:lang w:val="en-GB"/>
+        </w:rPr>
+        <w:t xml:space="preserve"> </w:t>
+      </w:r>
+      <w:r>
+        <w:rPr>
+          <w:i/>
+          <w:iCs/>
+          <w:lang w:val="en-GB"/>
+        </w:rPr>
+        <w:t>https://openrouteservice.org/services/</w:t>
       </w:r>
     </w:p>
     <w:p>
@@ -3255,6 +3301,7 @@
           <w:lang w:eastAsia="es-CO"/>
         </w:rPr>
       </w:pPr>
+      <w:bookmarkStart w:id="0" w:name="_GoBack"/>
       <w:r>
         <w:rPr>
           <w:rFonts w:ascii="Times New Roman" w:eastAsia="Times New Roman" w:hAnsi="Times New Roman" w:cs="Times New Roman"/>
@@ -3326,6 +3373,7 @@
         </w:r>
       </w:hyperlink>
     </w:p>
+    <w:bookmarkEnd w:id="0"/>
     <w:p>
       <w:pPr>
         <w:pStyle w:val="NormalWeb"/>
@@ -3361,10 +3409,7 @@
         </w:r>
       </w:hyperlink>
     </w:p>
-    <w:p>
-      <w:bookmarkStart w:id="0" w:name="_GoBack"/>
-      <w:bookmarkEnd w:id="0"/>
-    </w:p>
+    <w:p/>
     <w:sectPr>
       <w:pgSz w:w="12240" w:h="15840"/>
       <w:pgMar w:top="1417" w:right="1701" w:bottom="1417" w:left="1701" w:header="708" w:footer="708" w:gutter="0"/>

</xml_diff>